<commit_message>
foranea de evento hecho
</commit_message>
<xml_diff>
--- a/Parcial1Arqui.DOCX
+++ b/Parcial1Arqui.DOCX
@@ -445,6 +445,63 @@
     </w:p>
     <w:p>
       <w:pPr>
+        <w:pStyle w:val="Prrafodelista"/>
+        <w:numPr>
+          <w:ilvl w:val="0"/>
+          <w:numId w:val="1"/>
+        </w:numPr>
+        <w:tabs>
+          <w:tab w:val="left" w:pos="440"/>
+          <w:tab w:val="right" w:pos="8828"/>
+        </w:tabs>
+        <w:spacing w:after="20" w:line="360" w:lineRule="auto"/>
+        <w:ind w:right="60"/>
+        <w:rPr>
+          <w:rFonts w:ascii="Times New Roman" w:eastAsia="Times New Roman" w:hAnsi="Times New Roman" w:cs="Times New Roman"/>
+          <w:sz w:val="23"/>
+          <w:szCs w:val="23"/>
+        </w:rPr>
+      </w:pPr>
+      <w:proofErr w:type="spellStart"/>
+      <w:r>
+        <w:rPr>
+          <w:rFonts w:ascii="Times New Roman" w:eastAsia="Times New Roman" w:hAnsi="Times New Roman" w:cs="Times New Roman"/>
+          <w:sz w:val="23"/>
+          <w:szCs w:val="23"/>
+        </w:rPr>
+        <w:t>Jose</w:t>
+      </w:r>
+      <w:proofErr w:type="spellEnd"/>
+      <w:r>
+        <w:rPr>
+          <w:rFonts w:ascii="Times New Roman" w:eastAsia="Times New Roman" w:hAnsi="Times New Roman" w:cs="Times New Roman"/>
+          <w:sz w:val="23"/>
+          <w:szCs w:val="23"/>
+        </w:rPr>
+        <w:t xml:space="preserve"> Luis Oni </w:t>
+      </w:r>
+      <w:proofErr w:type="spellStart"/>
+      <w:r>
+        <w:rPr>
+          <w:rFonts w:ascii="Times New Roman" w:eastAsia="Times New Roman" w:hAnsi="Times New Roman" w:cs="Times New Roman"/>
+          <w:sz w:val="23"/>
+          <w:szCs w:val="23"/>
+        </w:rPr>
+        <w:t>Moron</w:t>
+      </w:r>
+      <w:proofErr w:type="spellEnd"/>
+      <w:r>
+        <w:rPr>
+          <w:rFonts w:ascii="Times New Roman" w:eastAsia="Times New Roman" w:hAnsi="Times New Roman" w:cs="Times New Roman"/>
+          <w:sz w:val="23"/>
+          <w:szCs w:val="23"/>
+        </w:rPr>
+        <w:tab/>
+        <w:t>217069520</w:t>
+      </w:r>
+    </w:p>
+    <w:p>
+      <w:pPr>
         <w:tabs>
           <w:tab w:val="left" w:pos="440"/>
           <w:tab w:val="right" w:pos="8828"/>
@@ -466,7 +523,6 @@
         </w:tabs>
         <w:spacing w:after="20" w:line="259" w:lineRule="auto"/>
         <w:ind w:left="20" w:right="60"/>
-        <w:jc w:val="center"/>
         <w:rPr>
           <w:rFonts w:ascii="Times New Roman" w:eastAsia="Times New Roman" w:hAnsi="Times New Roman" w:cs="Times New Roman"/>
           <w:b/>
@@ -474,6 +530,15 @@
           <w:szCs w:val="23"/>
         </w:rPr>
       </w:pPr>
+      <w:r>
+        <w:rPr>
+          <w:rFonts w:ascii="Times New Roman" w:eastAsia="Times New Roman" w:hAnsi="Times New Roman" w:cs="Times New Roman"/>
+          <w:b/>
+          <w:sz w:val="23"/>
+          <w:szCs w:val="23"/>
+        </w:rPr>
+        <w:tab/>
+      </w:r>
     </w:p>
     <w:p>
       <w:pPr>
@@ -753,7 +818,7 @@
             </w:rPr>
             <w:fldChar w:fldCharType="separate"/>
           </w:r>
-          <w:hyperlink w:anchor="_Toc148496940" w:history="1">
+          <w:hyperlink w:anchor="_Toc148931167" w:history="1">
             <w:r>
               <w:rPr>
                 <w:rStyle w:val="Hipervnculo"/>
@@ -782,7 +847,7 @@
                 <w:noProof/>
                 <w:webHidden/>
               </w:rPr>
-              <w:instrText xml:space="preserve"> PAGEREF _Toc148496940 \h </w:instrText>
+              <w:instrText xml:space="preserve"> PAGEREF _Toc148931167 \h </w:instrText>
             </w:r>
             <w:r>
               <w:rPr>
@@ -827,7 +892,7 @@
               <w14:ligatures w14:val="standardContextual"/>
             </w:rPr>
           </w:pPr>
-          <w:hyperlink w:anchor="_Toc148496941" w:history="1">
+          <w:hyperlink w:anchor="_Toc148931168" w:history="1">
             <w:r>
               <w:rPr>
                 <w:rStyle w:val="Hipervnculo"/>
@@ -873,7 +938,7 @@
                 <w:noProof/>
                 <w:webHidden/>
               </w:rPr>
-              <w:instrText xml:space="preserve"> PAGEREF _Toc148496941 \h </w:instrText>
+              <w:instrText xml:space="preserve"> PAGEREF _Toc148931168 \h </w:instrText>
             </w:r>
             <w:r>
               <w:rPr>
@@ -918,7 +983,7 @@
               <w14:ligatures w14:val="standardContextual"/>
             </w:rPr>
           </w:pPr>
-          <w:hyperlink w:anchor="_Toc148496942" w:history="1">
+          <w:hyperlink w:anchor="_Toc148931169" w:history="1">
             <w:r>
               <w:rPr>
                 <w:rStyle w:val="Hipervnculo"/>
@@ -964,7 +1029,7 @@
                 <w:noProof/>
                 <w:webHidden/>
               </w:rPr>
-              <w:instrText xml:space="preserve"> PAGEREF _Toc148496942 \h </w:instrText>
+              <w:instrText xml:space="preserve"> PAGEREF _Toc148931169 \h </w:instrText>
             </w:r>
             <w:r>
               <w:rPr>
@@ -1009,7 +1074,7 @@
               <w14:ligatures w14:val="standardContextual"/>
             </w:rPr>
           </w:pPr>
-          <w:hyperlink w:anchor="_Toc148496943" w:history="1">
+          <w:hyperlink w:anchor="_Toc148931170" w:history="1">
             <w:r>
               <w:rPr>
                 <w:rStyle w:val="Hipervnculo"/>
@@ -1047,7 +1112,7 @@
                 <w:noProof/>
                 <w:webHidden/>
               </w:rPr>
-              <w:instrText xml:space="preserve"> PAGEREF _Toc148496943 \h </w:instrText>
+              <w:instrText xml:space="preserve"> PAGEREF _Toc148931170 \h </w:instrText>
             </w:r>
             <w:r>
               <w:rPr>
@@ -1092,7 +1157,7 @@
               <w14:ligatures w14:val="standardContextual"/>
             </w:rPr>
           </w:pPr>
-          <w:hyperlink w:anchor="_Toc148496945" w:history="1">
+          <w:hyperlink w:anchor="_Toc148931172" w:history="1">
             <w:r>
               <w:rPr>
                 <w:rStyle w:val="Hipervnculo"/>
@@ -1122,7 +1187,7 @@
                 <w:noProof/>
                 <w:webHidden/>
               </w:rPr>
-              <w:instrText xml:space="preserve"> PAGEREF _Toc148496945 \h </w:instrText>
+              <w:instrText xml:space="preserve"> PAGEREF _Toc148931172 \h </w:instrText>
             </w:r>
             <w:r>
               <w:rPr>
@@ -1167,7 +1232,7 @@
               <w14:ligatures w14:val="standardContextual"/>
             </w:rPr>
           </w:pPr>
-          <w:hyperlink w:anchor="_Toc148496946" w:history="1">
+          <w:hyperlink w:anchor="_Toc148931173" w:history="1">
             <w:r>
               <w:rPr>
                 <w:rStyle w:val="Hipervnculo"/>
@@ -1205,7 +1270,7 @@
                 <w:noProof/>
                 <w:webHidden/>
               </w:rPr>
-              <w:instrText xml:space="preserve"> PAGEREF _Toc148496946 \h </w:instrText>
+              <w:instrText xml:space="preserve"> PAGEREF _Toc148931173 \h </w:instrText>
             </w:r>
             <w:r>
               <w:rPr>
@@ -1250,7 +1315,7 @@
               <w14:ligatures w14:val="standardContextual"/>
             </w:rPr>
           </w:pPr>
-          <w:hyperlink w:anchor="_Toc148496947" w:history="1">
+          <w:hyperlink w:anchor="_Toc148931174" w:history="1">
             <w:r>
               <w:rPr>
                 <w:rStyle w:val="Hipervnculo"/>
@@ -1280,7 +1345,7 @@
                 <w:noProof/>
                 <w:webHidden/>
               </w:rPr>
-              <w:instrText xml:space="preserve"> PAGEREF _Toc148496947 \h </w:instrText>
+              <w:instrText xml:space="preserve"> PAGEREF _Toc148931174 \h </w:instrText>
             </w:r>
             <w:r>
               <w:rPr>
@@ -1325,7 +1390,7 @@
               <w14:ligatures w14:val="standardContextual"/>
             </w:rPr>
           </w:pPr>
-          <w:hyperlink w:anchor="_Toc148496948" w:history="1">
+          <w:hyperlink w:anchor="_Toc148931175" w:history="1">
             <w:r>
               <w:rPr>
                 <w:rStyle w:val="Hipervnculo"/>
@@ -1371,7 +1436,7 @@
                 <w:noProof/>
                 <w:webHidden/>
               </w:rPr>
-              <w:instrText xml:space="preserve"> PAGEREF _Toc148496948 \h </w:instrText>
+              <w:instrText xml:space="preserve"> PAGEREF _Toc148931175 \h </w:instrText>
             </w:r>
             <w:r>
               <w:rPr>
@@ -1413,7 +1478,7 @@
               <w14:ligatures w14:val="standardContextual"/>
             </w:rPr>
           </w:pPr>
-          <w:hyperlink w:anchor="_Toc148496949" w:history="1">
+          <w:hyperlink w:anchor="_Toc148931176" w:history="1">
             <w:r>
               <w:rPr>
                 <w:rStyle w:val="Hipervnculo"/>
@@ -1442,7 +1507,7 @@
                 <w:noProof/>
                 <w:webHidden/>
               </w:rPr>
-              <w:instrText xml:space="preserve"> PAGEREF _Toc148496949 \h </w:instrText>
+              <w:instrText xml:space="preserve"> PAGEREF _Toc148931176 \h </w:instrText>
             </w:r>
             <w:r>
               <w:rPr>
@@ -1487,7 +1552,7 @@
               <w14:ligatures w14:val="standardContextual"/>
             </w:rPr>
           </w:pPr>
-          <w:hyperlink w:anchor="_Toc148496950" w:history="1">
+          <w:hyperlink w:anchor="_Toc148931177" w:history="1">
             <w:r>
               <w:rPr>
                 <w:rStyle w:val="Hipervnculo"/>
@@ -1533,7 +1598,7 @@
                 <w:noProof/>
                 <w:webHidden/>
               </w:rPr>
-              <w:instrText xml:space="preserve"> PAGEREF _Toc148496950 \h </w:instrText>
+              <w:instrText xml:space="preserve"> PAGEREF _Toc148931177 \h </w:instrText>
             </w:r>
             <w:r>
               <w:rPr>
@@ -1578,7 +1643,7 @@
               <w14:ligatures w14:val="standardContextual"/>
             </w:rPr>
           </w:pPr>
-          <w:hyperlink w:anchor="_Toc148496951" w:history="1">
+          <w:hyperlink w:anchor="_Toc148931178" w:history="1">
             <w:r>
               <w:rPr>
                 <w:rStyle w:val="Hipervnculo"/>
@@ -1616,7 +1681,7 @@
                 <w:noProof/>
                 <w:webHidden/>
               </w:rPr>
-              <w:instrText xml:space="preserve"> PAGEREF _Toc148496951 \h </w:instrText>
+              <w:instrText xml:space="preserve"> PAGEREF _Toc148931178 \h </w:instrText>
             </w:r>
             <w:r>
               <w:rPr>
@@ -1661,7 +1726,7 @@
               <w14:ligatures w14:val="standardContextual"/>
             </w:rPr>
           </w:pPr>
-          <w:hyperlink w:anchor="_Toc148496952" w:history="1">
+          <w:hyperlink w:anchor="_Toc148931179" w:history="1">
             <w:r>
               <w:rPr>
                 <w:rStyle w:val="Hipervnculo"/>
@@ -1686,7 +1751,7 @@
                 <w:b/>
                 <w:noProof/>
               </w:rPr>
-              <w:t>Vista de Paquetes</w:t>
+              <w:t>Vista de Módulos</w:t>
             </w:r>
             <w:r>
               <w:rPr>
@@ -1707,7 +1772,7 @@
                 <w:noProof/>
                 <w:webHidden/>
               </w:rPr>
-              <w:instrText xml:space="preserve"> PAGEREF _Toc148496952 \h </w:instrText>
+              <w:instrText xml:space="preserve"> PAGEREF _Toc148931179 \h </w:instrText>
             </w:r>
             <w:r>
               <w:rPr>
@@ -1752,7 +1817,7 @@
               <w14:ligatures w14:val="standardContextual"/>
             </w:rPr>
           </w:pPr>
-          <w:hyperlink w:anchor="_Toc148496953" w:history="1">
+          <w:hyperlink w:anchor="_Toc148931180" w:history="1">
             <w:r>
               <w:rPr>
                 <w:rStyle w:val="Hipervnculo"/>
@@ -1790,7 +1855,7 @@
                 <w:noProof/>
                 <w:webHidden/>
               </w:rPr>
-              <w:instrText xml:space="preserve"> PAGEREF _Toc148496953 \h </w:instrText>
+              <w:instrText xml:space="preserve"> PAGEREF _Toc148931180 \h </w:instrText>
             </w:r>
             <w:r>
               <w:rPr>
@@ -1832,7 +1897,7 @@
               <w14:ligatures w14:val="standardContextual"/>
             </w:rPr>
           </w:pPr>
-          <w:hyperlink w:anchor="_Toc148496954" w:history="1">
+          <w:hyperlink w:anchor="_Toc148931181" w:history="1">
             <w:r>
               <w:rPr>
                 <w:rStyle w:val="Hipervnculo"/>
@@ -1861,7 +1926,7 @@
                 <w:noProof/>
                 <w:webHidden/>
               </w:rPr>
-              <w:instrText xml:space="preserve"> PAGEREF _Toc148496954 \h </w:instrText>
+              <w:instrText xml:space="preserve"> PAGEREF _Toc148931181 \h </w:instrText>
             </w:r>
             <w:r>
               <w:rPr>
@@ -1906,7 +1971,7 @@
               <w14:ligatures w14:val="standardContextual"/>
             </w:rPr>
           </w:pPr>
-          <w:hyperlink w:anchor="_Toc148496955" w:history="1">
+          <w:hyperlink w:anchor="_Toc148931182" w:history="1">
             <w:r>
               <w:rPr>
                 <w:rStyle w:val="Hipervnculo"/>
@@ -1952,7 +2017,7 @@
                 <w:noProof/>
                 <w:webHidden/>
               </w:rPr>
-              <w:instrText xml:space="preserve"> PAGEREF _Toc148496955 \h </w:instrText>
+              <w:instrText xml:space="preserve"> PAGEREF _Toc148931182 \h </w:instrText>
             </w:r>
             <w:r>
               <w:rPr>
@@ -1997,7 +2062,7 @@
               <w14:ligatures w14:val="standardContextual"/>
             </w:rPr>
           </w:pPr>
-          <w:hyperlink w:anchor="_Toc148496956" w:history="1">
+          <w:hyperlink w:anchor="_Toc148931183" w:history="1">
             <w:r>
               <w:rPr>
                 <w:rStyle w:val="Hipervnculo"/>
@@ -2035,7 +2100,7 @@
                 <w:noProof/>
                 <w:webHidden/>
               </w:rPr>
-              <w:instrText xml:space="preserve"> PAGEREF _Toc148496956 \h </w:instrText>
+              <w:instrText xml:space="preserve"> PAGEREF _Toc148931183 \h </w:instrText>
             </w:r>
             <w:r>
               <w:rPr>
@@ -2080,7 +2145,7 @@
               <w14:ligatures w14:val="standardContextual"/>
             </w:rPr>
           </w:pPr>
-          <w:hyperlink w:anchor="_Toc148496957" w:history="1">
+          <w:hyperlink w:anchor="_Toc148931184" w:history="1">
             <w:r>
               <w:rPr>
                 <w:rStyle w:val="Hipervnculo"/>
@@ -2126,7 +2191,7 @@
                 <w:noProof/>
                 <w:webHidden/>
               </w:rPr>
-              <w:instrText xml:space="preserve"> PAGEREF _Toc148496957 \h </w:instrText>
+              <w:instrText xml:space="preserve"> PAGEREF _Toc148931184 \h </w:instrText>
             </w:r>
             <w:r>
               <w:rPr>
@@ -2171,7 +2236,7 @@
               <w14:ligatures w14:val="standardContextual"/>
             </w:rPr>
           </w:pPr>
-          <w:hyperlink w:anchor="_Toc148496958" w:history="1">
+          <w:hyperlink w:anchor="_Toc148931185" w:history="1">
             <w:r>
               <w:rPr>
                 <w:rStyle w:val="Hipervnculo"/>
@@ -2201,7 +2266,7 @@
                 <w:noProof/>
                 <w:webHidden/>
               </w:rPr>
-              <w:instrText xml:space="preserve"> PAGEREF _Toc148496958 \h </w:instrText>
+              <w:instrText xml:space="preserve"> PAGEREF _Toc148931185 \h </w:instrText>
             </w:r>
             <w:r>
               <w:rPr>
@@ -2246,7 +2311,7 @@
               <w14:ligatures w14:val="standardContextual"/>
             </w:rPr>
           </w:pPr>
-          <w:hyperlink w:anchor="_Toc148496959" w:history="1">
+          <w:hyperlink w:anchor="_Toc148931186" w:history="1">
             <w:r>
               <w:rPr>
                 <w:rStyle w:val="Hipervnculo"/>
@@ -2276,7 +2341,7 @@
                 <w:noProof/>
                 <w:webHidden/>
               </w:rPr>
-              <w:instrText xml:space="preserve"> PAGEREF _Toc148496959 \h </w:instrText>
+              <w:instrText xml:space="preserve"> PAGEREF _Toc148931186 \h </w:instrText>
             </w:r>
             <w:r>
               <w:rPr>
@@ -2321,7 +2386,7 @@
               <w14:ligatures w14:val="standardContextual"/>
             </w:rPr>
           </w:pPr>
-          <w:hyperlink w:anchor="_Toc148496960" w:history="1">
+          <w:hyperlink w:anchor="_Toc148931187" w:history="1">
             <w:r>
               <w:rPr>
                 <w:rStyle w:val="Hipervnculo"/>
@@ -2351,7 +2416,7 @@
                 <w:noProof/>
                 <w:webHidden/>
               </w:rPr>
-              <w:instrText xml:space="preserve"> PAGEREF _Toc148496960 \h </w:instrText>
+              <w:instrText xml:space="preserve"> PAGEREF _Toc148931187 \h </w:instrText>
             </w:r>
             <w:r>
               <w:rPr>
@@ -2396,7 +2461,7 @@
               <w14:ligatures w14:val="standardContextual"/>
             </w:rPr>
           </w:pPr>
-          <w:hyperlink w:anchor="_Toc148496961" w:history="1">
+          <w:hyperlink w:anchor="_Toc148931188" w:history="1">
             <w:r>
               <w:rPr>
                 <w:rStyle w:val="Hipervnculo"/>
@@ -2442,7 +2507,7 @@
                 <w:noProof/>
                 <w:webHidden/>
               </w:rPr>
-              <w:instrText xml:space="preserve"> PAGEREF _Toc148496961 \h </w:instrText>
+              <w:instrText xml:space="preserve"> PAGEREF _Toc148931188 \h </w:instrText>
             </w:r>
             <w:r>
               <w:rPr>
@@ -2487,7 +2552,7 @@
               <w14:ligatures w14:val="standardContextual"/>
             </w:rPr>
           </w:pPr>
-          <w:hyperlink w:anchor="_Toc148496962" w:history="1">
+          <w:hyperlink w:anchor="_Toc148931189" w:history="1">
             <w:r>
               <w:rPr>
                 <w:rStyle w:val="Hipervnculo"/>
@@ -2517,7 +2582,7 @@
                 <w:noProof/>
                 <w:webHidden/>
               </w:rPr>
-              <w:instrText xml:space="preserve"> PAGEREF _Toc148496962 \h </w:instrText>
+              <w:instrText xml:space="preserve"> PAGEREF _Toc148931189 \h </w:instrText>
             </w:r>
             <w:r>
               <w:rPr>
@@ -2562,7 +2627,7 @@
               <w14:ligatures w14:val="standardContextual"/>
             </w:rPr>
           </w:pPr>
-          <w:hyperlink w:anchor="_Toc148496963" w:history="1">
+          <w:hyperlink w:anchor="_Toc148931190" w:history="1">
             <w:r>
               <w:rPr>
                 <w:rStyle w:val="Hipervnculo"/>
@@ -2608,7 +2673,7 @@
                 <w:noProof/>
                 <w:webHidden/>
               </w:rPr>
-              <w:instrText xml:space="preserve"> PAGEREF _Toc148496963 \h </w:instrText>
+              <w:instrText xml:space="preserve"> PAGEREF _Toc148931190 \h </w:instrText>
             </w:r>
             <w:r>
               <w:rPr>
@@ -2699,7 +2764,7 @@
           <w:szCs w:val="24"/>
         </w:rPr>
       </w:pPr>
-      <w:bookmarkStart w:id="0" w:name="_Toc148496940"/>
+      <w:bookmarkStart w:id="0" w:name="_Toc148931167"/>
       <w:r>
         <w:rPr>
           <w:rFonts w:ascii="Times New Roman" w:eastAsia="Times New Roman" w:hAnsi="Times New Roman" w:cs="Times New Roman"/>
@@ -2832,7 +2897,7 @@
           <w:szCs w:val="24"/>
         </w:rPr>
       </w:pPr>
-      <w:bookmarkStart w:id="1" w:name="_Toc148496941"/>
+      <w:bookmarkStart w:id="1" w:name="_Toc148931168"/>
       <w:r>
         <w:rPr>
           <w:rFonts w:ascii="Times New Roman" w:eastAsia="Times New Roman" w:hAnsi="Times New Roman" w:cs="Times New Roman"/>
@@ -3058,7 +3123,7 @@
           <w:szCs w:val="24"/>
         </w:rPr>
       </w:pPr>
-      <w:bookmarkStart w:id="2" w:name="_Toc148496942"/>
+      <w:bookmarkStart w:id="2" w:name="_Toc148931169"/>
       <w:r>
         <w:rPr>
           <w:rFonts w:ascii="Times New Roman" w:eastAsia="Times New Roman" w:hAnsi="Times New Roman" w:cs="Times New Roman"/>
@@ -3120,7 +3185,7 @@
           <w:szCs w:val="24"/>
         </w:rPr>
       </w:pPr>
-      <w:bookmarkStart w:id="3" w:name="_Toc148496943"/>
+      <w:bookmarkStart w:id="3" w:name="_Toc148931170"/>
       <w:r>
         <w:rPr>
           <w:rFonts w:ascii="Times New Roman" w:hAnsi="Times New Roman" w:cs="Times New Roman"/>
@@ -3182,6 +3247,7 @@
       </w:pPr>
       <w:bookmarkStart w:id="4" w:name="_Toc148496854"/>
       <w:bookmarkStart w:id="5" w:name="_Toc148496944"/>
+      <w:bookmarkStart w:id="6" w:name="_Toc148931171"/>
       <w:r>
         <w:rPr>
           <w:noProof/>
@@ -3224,6 +3290,7 @@
       </w:r>
       <w:bookmarkEnd w:id="4"/>
       <w:bookmarkEnd w:id="5"/>
+      <w:bookmarkEnd w:id="6"/>
     </w:p>
     <w:p>
       <w:pPr>
@@ -3234,7 +3301,7 @@
           <w:rFonts w:ascii="Times New Roman" w:hAnsi="Times New Roman" w:cs="Times New Roman"/>
         </w:rPr>
       </w:pPr>
-      <w:bookmarkStart w:id="6" w:name="_Toc147313804"/>
+      <w:bookmarkStart w:id="7" w:name="_Toc147313804"/>
       <w:r>
         <w:rPr>
           <w:rFonts w:ascii="Times New Roman" w:hAnsi="Times New Roman" w:cs="Times New Roman"/>
@@ -3308,7 +3375,7 @@
         </w:rPr>
         <w:t xml:space="preserve"> </w:t>
       </w:r>
-      <w:bookmarkEnd w:id="6"/>
+      <w:bookmarkEnd w:id="7"/>
       <w:r>
         <w:rPr>
           <w:rFonts w:ascii="Times New Roman" w:hAnsi="Times New Roman" w:cs="Times New Roman"/>
@@ -4204,7 +4271,7 @@
           <w:rFonts w:ascii="Times New Roman" w:hAnsi="Times New Roman" w:cs="Times New Roman"/>
         </w:rPr>
       </w:pPr>
-      <w:bookmarkStart w:id="7" w:name="_Toc147313812"/>
+      <w:bookmarkStart w:id="8" w:name="_Toc147313812"/>
       <w:r>
         <w:rPr>
           <w:rFonts w:ascii="Times New Roman" w:hAnsi="Times New Roman" w:cs="Times New Roman"/>
@@ -4266,7 +4333,7 @@
         </w:rPr>
         <w:t xml:space="preserve">1 </w:t>
       </w:r>
-      <w:bookmarkEnd w:id="7"/>
+      <w:bookmarkEnd w:id="8"/>
       <w:r>
         <w:rPr>
           <w:rFonts w:ascii="Times New Roman" w:hAnsi="Times New Roman" w:cs="Times New Roman"/>
@@ -4309,7 +4376,7 @@
           <w:szCs w:val="24"/>
         </w:rPr>
       </w:pPr>
-      <w:bookmarkStart w:id="8" w:name="_Toc148496945"/>
+      <w:bookmarkStart w:id="9" w:name="_Toc148931172"/>
       <w:r>
         <w:rPr>
           <w:rFonts w:ascii="Times New Roman" w:hAnsi="Times New Roman" w:cs="Times New Roman"/>
@@ -4355,7 +4422,7 @@
         </w:rPr>
         <w:t>Gestionar Miembros</w:t>
       </w:r>
-      <w:bookmarkEnd w:id="8"/>
+      <w:bookmarkEnd w:id="9"/>
     </w:p>
     <w:p>
       <w:pPr>
@@ -4411,7 +4478,7 @@
           <w:rFonts w:ascii="Times New Roman" w:hAnsi="Times New Roman" w:cs="Times New Roman"/>
         </w:rPr>
       </w:pPr>
-      <w:bookmarkStart w:id="9" w:name="_Toc147313805"/>
+      <w:bookmarkStart w:id="10" w:name="_Toc147313805"/>
       <w:r>
         <w:rPr>
           <w:rFonts w:ascii="Times New Roman" w:hAnsi="Times New Roman" w:cs="Times New Roman"/>
@@ -4455,7 +4522,7 @@
         </w:rPr>
         <w:t xml:space="preserve">: Diagrama - CU2 </w:t>
       </w:r>
-      <w:bookmarkEnd w:id="9"/>
+      <w:bookmarkEnd w:id="10"/>
       <w:r>
         <w:rPr>
           <w:rFonts w:ascii="Times New Roman" w:hAnsi="Times New Roman" w:cs="Times New Roman"/>
@@ -5387,7 +5454,7 @@
           <w:rFonts w:ascii="Times New Roman" w:hAnsi="Times New Roman" w:cs="Times New Roman"/>
         </w:rPr>
       </w:pPr>
-      <w:bookmarkStart w:id="10" w:name="_Toc147313813"/>
+      <w:bookmarkStart w:id="11" w:name="_Toc147313813"/>
       <w:r>
         <w:rPr>
           <w:rFonts w:ascii="Times New Roman" w:hAnsi="Times New Roman" w:cs="Times New Roman"/>
@@ -5449,7 +5516,7 @@
         </w:rPr>
         <w:t xml:space="preserve"> </w:t>
       </w:r>
-      <w:bookmarkEnd w:id="10"/>
+      <w:bookmarkEnd w:id="11"/>
       <w:r>
         <w:rPr>
           <w:rFonts w:ascii="Times New Roman" w:hAnsi="Times New Roman" w:cs="Times New Roman"/>
@@ -5493,7 +5560,7 @@
           <w:szCs w:val="24"/>
         </w:rPr>
       </w:pPr>
-      <w:bookmarkStart w:id="11" w:name="_Toc148496946"/>
+      <w:bookmarkStart w:id="12" w:name="_Toc148931173"/>
       <w:r>
         <w:rPr>
           <w:rFonts w:ascii="Times New Roman" w:hAnsi="Times New Roman" w:cs="Times New Roman"/>
@@ -5537,7 +5604,7 @@
         </w:rPr>
         <w:t>Gestionar Eventos</w:t>
       </w:r>
-      <w:bookmarkEnd w:id="11"/>
+      <w:bookmarkEnd w:id="12"/>
     </w:p>
     <w:p>
       <w:pPr>
@@ -6667,7 +6734,7 @@
           <w:szCs w:val="24"/>
         </w:rPr>
       </w:pPr>
-      <w:bookmarkStart w:id="12" w:name="_Toc148496947"/>
+      <w:bookmarkStart w:id="13" w:name="_Toc148931174"/>
       <w:r>
         <w:rPr>
           <w:rFonts w:ascii="Times New Roman" w:hAnsi="Times New Roman" w:cs="Times New Roman"/>
@@ -6734,7 +6801,7 @@
         </w:rPr>
         <w:t>isitas</w:t>
       </w:r>
-      <w:bookmarkEnd w:id="12"/>
+      <w:bookmarkEnd w:id="13"/>
     </w:p>
     <w:p>
       <w:pPr>
@@ -6791,7 +6858,7 @@
           <w:rFonts w:ascii="Times New Roman" w:hAnsi="Times New Roman" w:cs="Times New Roman"/>
         </w:rPr>
       </w:pPr>
-      <w:bookmarkStart w:id="13" w:name="_Toc147313806"/>
+      <w:bookmarkStart w:id="14" w:name="_Toc147313806"/>
       <w:r>
         <w:rPr>
           <w:rFonts w:ascii="Times New Roman" w:hAnsi="Times New Roman" w:cs="Times New Roman"/>
@@ -6835,7 +6902,7 @@
         </w:rPr>
         <w:t xml:space="preserve">: Diagrama - CU4 </w:t>
       </w:r>
-      <w:bookmarkEnd w:id="13"/>
+      <w:bookmarkEnd w:id="14"/>
       <w:r>
         <w:rPr>
           <w:rFonts w:ascii="Times New Roman" w:hAnsi="Times New Roman" w:cs="Times New Roman"/>
@@ -7671,7 +7738,6 @@
                 <w:b/>
                 <w:sz w:val="24"/>
               </w:rPr>
-              <w:lastRenderedPageBreak/>
               <w:t>Postcondición</w:t>
             </w:r>
           </w:p>
@@ -7799,7 +7865,7 @@
           <w:rFonts w:ascii="Times New Roman" w:hAnsi="Times New Roman" w:cs="Times New Roman"/>
         </w:rPr>
       </w:pPr>
-      <w:bookmarkStart w:id="14" w:name="_Toc147313814"/>
+      <w:bookmarkStart w:id="15" w:name="_Toc147313814"/>
       <w:r>
         <w:rPr>
           <w:rFonts w:ascii="Times New Roman" w:hAnsi="Times New Roman" w:cs="Times New Roman"/>
@@ -7843,7 +7909,7 @@
         </w:rPr>
         <w:t xml:space="preserve">: Detalle - CU4 </w:t>
       </w:r>
-      <w:bookmarkEnd w:id="14"/>
+      <w:bookmarkEnd w:id="15"/>
       <w:r>
         <w:rPr>
           <w:rFonts w:ascii="Times New Roman" w:hAnsi="Times New Roman" w:cs="Times New Roman"/>
@@ -7890,7 +7956,7 @@
           <w:szCs w:val="24"/>
         </w:rPr>
       </w:pPr>
-      <w:bookmarkStart w:id="15" w:name="_Toc148496948"/>
+      <w:bookmarkStart w:id="16" w:name="_Toc148931175"/>
       <w:r>
         <w:rPr>
           <w:rFonts w:ascii="Times New Roman" w:eastAsia="Times New Roman" w:hAnsi="Times New Roman" w:cs="Times New Roman"/>
@@ -7940,7 +8006,7 @@
         </w:rPr>
         <w:t>Diagrama General de Casos de Uso</w:t>
       </w:r>
-      <w:bookmarkEnd w:id="15"/>
+      <w:bookmarkEnd w:id="16"/>
     </w:p>
     <w:p>
       <w:pPr>
@@ -7996,7 +8062,7 @@
           <w:rFonts w:ascii="Times New Roman" w:hAnsi="Times New Roman" w:cs="Times New Roman"/>
         </w:rPr>
       </w:pPr>
-      <w:bookmarkStart w:id="16" w:name="_Toc147313807"/>
+      <w:bookmarkStart w:id="17" w:name="_Toc147313807"/>
       <w:r>
         <w:rPr>
           <w:rFonts w:ascii="Times New Roman" w:hAnsi="Times New Roman" w:cs="Times New Roman"/>
@@ -8021,7 +8087,7 @@
         </w:rPr>
         <w:t>Diagrama General de Casos de Uso</w:t>
       </w:r>
-      <w:bookmarkEnd w:id="16"/>
+      <w:bookmarkEnd w:id="17"/>
     </w:p>
     <w:p>
       <w:pPr>
@@ -8079,7 +8145,7 @@
           <w:szCs w:val="24"/>
         </w:rPr>
       </w:pPr>
-      <w:bookmarkStart w:id="17" w:name="_Toc148496949"/>
+      <w:bookmarkStart w:id="18" w:name="_Toc148931176"/>
       <w:r>
         <w:rPr>
           <w:rFonts w:ascii="Times New Roman" w:eastAsia="Times New Roman" w:hAnsi="Times New Roman" w:cs="Times New Roman"/>
@@ -8090,7 +8156,7 @@
         <w:lastRenderedPageBreak/>
         <w:t>2. FLUJO DE ANALISIS DE LA ARQUITECTURA</w:t>
       </w:r>
-      <w:bookmarkEnd w:id="17"/>
+      <w:bookmarkEnd w:id="18"/>
     </w:p>
     <w:p>
       <w:pPr>
@@ -8105,7 +8171,7 @@
           <w:szCs w:val="24"/>
         </w:rPr>
       </w:pPr>
-      <w:bookmarkStart w:id="18" w:name="_Toc148496950"/>
+      <w:bookmarkStart w:id="19" w:name="_Toc148931177"/>
       <w:r>
         <w:rPr>
           <w:rFonts w:ascii="Times New Roman" w:eastAsia="Times New Roman" w:hAnsi="Times New Roman" w:cs="Times New Roman"/>
@@ -8145,7 +8211,7 @@
         </w:rPr>
         <w:t>Identificación de Módulos</w:t>
       </w:r>
-      <w:bookmarkEnd w:id="18"/>
+      <w:bookmarkEnd w:id="19"/>
     </w:p>
     <w:p>
       <w:pPr>
@@ -8157,7 +8223,7 @@
           <w:szCs w:val="24"/>
         </w:rPr>
       </w:pPr>
-      <w:bookmarkStart w:id="19" w:name="_Toc148496951"/>
+      <w:bookmarkStart w:id="20" w:name="_Toc148931178"/>
       <w:r>
         <w:rPr>
           <w:rFonts w:ascii="Times New Roman" w:hAnsi="Times New Roman" w:cs="Times New Roman"/>
@@ -8178,7 +8244,7 @@
         </w:rPr>
         <w:t>Registro</w:t>
       </w:r>
-      <w:bookmarkEnd w:id="19"/>
+      <w:bookmarkEnd w:id="20"/>
     </w:p>
     <w:p>
       <w:pPr>
@@ -8234,7 +8300,7 @@
           <w:rFonts w:ascii="Times New Roman" w:hAnsi="Times New Roman" w:cs="Times New Roman"/>
         </w:rPr>
       </w:pPr>
-      <w:bookmarkStart w:id="20" w:name="_Toc147313808"/>
+      <w:bookmarkStart w:id="21" w:name="_Toc147313808"/>
       <w:r>
         <w:rPr>
           <w:rFonts w:ascii="Times New Roman" w:hAnsi="Times New Roman" w:cs="Times New Roman"/>
@@ -8271,7 +8337,7 @@
         </w:rPr>
         <w:t>Registro</w:t>
       </w:r>
-      <w:bookmarkEnd w:id="20"/>
+      <w:bookmarkEnd w:id="21"/>
     </w:p>
     <w:p>
       <w:pPr>
@@ -8312,7 +8378,7 @@
           <w:szCs w:val="24"/>
         </w:rPr>
       </w:pPr>
-      <w:bookmarkStart w:id="21" w:name="_Toc148496952"/>
+      <w:bookmarkStart w:id="22" w:name="_Toc148931179"/>
       <w:r>
         <w:rPr>
           <w:rFonts w:ascii="Times New Roman" w:eastAsia="Times New Roman" w:hAnsi="Times New Roman" w:cs="Times New Roman"/>
@@ -8371,9 +8437,19 @@
           <w:sz w:val="24"/>
           <w:szCs w:val="24"/>
         </w:rPr>
-        <w:t>Vista de Paquetes</w:t>
-      </w:r>
-      <w:bookmarkEnd w:id="21"/>
+        <w:t xml:space="preserve">Vista de </w:t>
+      </w:r>
+      <w:r>
+        <w:rPr>
+          <w:rFonts w:ascii="Times New Roman" w:eastAsia="Times New Roman" w:hAnsi="Times New Roman" w:cs="Times New Roman"/>
+          <w:b/>
+          <w:color w:val="000000"/>
+          <w:sz w:val="24"/>
+          <w:szCs w:val="24"/>
+        </w:rPr>
+        <w:t>Módulos</w:t>
+      </w:r>
+      <w:bookmarkEnd w:id="22"/>
     </w:p>
     <w:p>
       <w:pPr>
@@ -8385,7 +8461,7 @@
           <w:szCs w:val="24"/>
         </w:rPr>
       </w:pPr>
-      <w:bookmarkStart w:id="22" w:name="_Toc148496953"/>
+      <w:bookmarkStart w:id="23" w:name="_Toc148931180"/>
       <w:r>
         <w:rPr>
           <w:rFonts w:ascii="Times New Roman" w:hAnsi="Times New Roman" w:cs="Times New Roman"/>
@@ -8406,7 +8482,7 @@
         </w:rPr>
         <w:t>Registro</w:t>
       </w:r>
-      <w:bookmarkEnd w:id="22"/>
+      <w:bookmarkEnd w:id="23"/>
     </w:p>
     <w:p>
       <w:pPr>
@@ -8462,7 +8538,7 @@
           <w:rFonts w:ascii="Times New Roman" w:hAnsi="Times New Roman" w:cs="Times New Roman"/>
         </w:rPr>
       </w:pPr>
-      <w:bookmarkStart w:id="23" w:name="_Toc147313809"/>
+      <w:bookmarkStart w:id="24" w:name="_Toc147313809"/>
       <w:r>
         <w:rPr>
           <w:rFonts w:ascii="Times New Roman" w:hAnsi="Times New Roman" w:cs="Times New Roman"/>
@@ -8493,7 +8569,7 @@
         </w:rPr>
         <w:t xml:space="preserve"> Paquete Registro</w:t>
       </w:r>
-      <w:bookmarkEnd w:id="23"/>
+      <w:bookmarkEnd w:id="24"/>
     </w:p>
     <w:p>
       <w:pPr>
@@ -8526,7 +8602,7 @@
           <w:szCs w:val="24"/>
         </w:rPr>
       </w:pPr>
-      <w:bookmarkStart w:id="24" w:name="_Toc148496954"/>
+      <w:bookmarkStart w:id="25" w:name="_Toc148931181"/>
       <w:r>
         <w:rPr>
           <w:rFonts w:ascii="Times New Roman" w:eastAsia="Times New Roman" w:hAnsi="Times New Roman" w:cs="Times New Roman"/>
@@ -8537,7 +8613,7 @@
         <w:lastRenderedPageBreak/>
         <w:t>3. FLUJO DE DISEÑO</w:t>
       </w:r>
-      <w:bookmarkEnd w:id="24"/>
+      <w:bookmarkEnd w:id="25"/>
     </w:p>
     <w:p>
       <w:pPr>
@@ -8552,7 +8628,7 @@
           <w:szCs w:val="24"/>
         </w:rPr>
       </w:pPr>
-      <w:bookmarkStart w:id="25" w:name="_Toc148496955"/>
+      <w:bookmarkStart w:id="26" w:name="_Toc148931182"/>
       <w:r>
         <w:rPr>
           <w:rFonts w:ascii="Times New Roman" w:eastAsia="Times New Roman" w:hAnsi="Times New Roman" w:cs="Times New Roman"/>
@@ -8592,7 +8668,7 @@
         </w:rPr>
         <w:t>Diseño de la Arquitectura Lógica</w:t>
       </w:r>
-      <w:bookmarkEnd w:id="25"/>
+      <w:bookmarkEnd w:id="26"/>
     </w:p>
     <w:p>
       <w:r>
@@ -8646,7 +8722,7 @@
           <w:szCs w:val="24"/>
         </w:rPr>
       </w:pPr>
-      <w:bookmarkStart w:id="26" w:name="_Toc148496956"/>
+      <w:bookmarkStart w:id="27" w:name="_Toc148931183"/>
       <w:r>
         <w:rPr>
           <w:rFonts w:ascii="Times New Roman" w:hAnsi="Times New Roman" w:cs="Times New Roman"/>
@@ -8667,7 +8743,7 @@
         </w:rPr>
         <w:t>Registro</w:t>
       </w:r>
-      <w:bookmarkEnd w:id="26"/>
+      <w:bookmarkEnd w:id="27"/>
     </w:p>
     <w:p/>
     <w:p>
@@ -8721,7 +8797,7 @@
           <w:rFonts w:ascii="Times New Roman" w:hAnsi="Times New Roman" w:cs="Times New Roman"/>
         </w:rPr>
       </w:pPr>
-      <w:bookmarkStart w:id="27" w:name="_Toc147313810"/>
+      <w:bookmarkStart w:id="28" w:name="_Toc147313810"/>
       <w:r>
         <w:rPr>
           <w:rFonts w:ascii="Times New Roman" w:hAnsi="Times New Roman" w:cs="Times New Roman"/>
@@ -8741,7 +8817,7 @@
         </w:rPr>
         <w:t>: Arq. Lógica - Paquete Registro</w:t>
       </w:r>
-      <w:bookmarkEnd w:id="27"/>
+      <w:bookmarkEnd w:id="28"/>
     </w:p>
     <w:p>
       <w:pPr>
@@ -8782,7 +8858,7 @@
           <w:szCs w:val="24"/>
         </w:rPr>
       </w:pPr>
-      <w:bookmarkStart w:id="28" w:name="_Toc148496957"/>
+      <w:bookmarkStart w:id="29" w:name="_Toc148931184"/>
       <w:r>
         <w:rPr>
           <w:rFonts w:ascii="Times New Roman" w:eastAsia="Times New Roman" w:hAnsi="Times New Roman" w:cs="Times New Roman"/>
@@ -8842,7 +8918,7 @@
         </w:rPr>
         <w:t>Diseño de Base de Datos</w:t>
       </w:r>
-      <w:bookmarkEnd w:id="28"/>
+      <w:bookmarkEnd w:id="29"/>
     </w:p>
     <w:p>
       <w:pPr>
@@ -8856,7 +8932,7 @@
           <w:szCs w:val="24"/>
         </w:rPr>
       </w:pPr>
-      <w:bookmarkStart w:id="29" w:name="_Toc148496958"/>
+      <w:bookmarkStart w:id="30" w:name="_Toc148931185"/>
       <w:r>
         <w:rPr>
           <w:rFonts w:ascii="Times New Roman" w:hAnsi="Times New Roman" w:cs="Times New Roman"/>
@@ -8868,7 +8944,7 @@
         </w:rPr>
         <w:t>Diseño Conceptual</w:t>
       </w:r>
-      <w:bookmarkEnd w:id="29"/>
+      <w:bookmarkEnd w:id="30"/>
       <w:r>
         <w:rPr>
           <w:rFonts w:ascii="Times New Roman" w:hAnsi="Times New Roman" w:cs="Times New Roman"/>
@@ -8935,7 +9011,7 @@
           <w:rFonts w:ascii="Times New Roman" w:hAnsi="Times New Roman" w:cs="Times New Roman"/>
         </w:rPr>
       </w:pPr>
-      <w:bookmarkStart w:id="30" w:name="_Toc147313811"/>
+      <w:bookmarkStart w:id="31" w:name="_Toc147313811"/>
       <w:r>
         <w:rPr>
           <w:rFonts w:ascii="Times New Roman" w:hAnsi="Times New Roman" w:cs="Times New Roman"/>
@@ -8954,7 +9030,7 @@
         </w:rPr>
         <w:t>: Diseño Conceptual de la BD</w:t>
       </w:r>
-      <w:bookmarkEnd w:id="30"/>
+      <w:bookmarkEnd w:id="31"/>
     </w:p>
     <w:p>
       <w:pPr>
@@ -8992,7 +9068,7 @@
           <w:szCs w:val="24"/>
         </w:rPr>
       </w:pPr>
-      <w:bookmarkStart w:id="31" w:name="_Toc148496959"/>
+      <w:bookmarkStart w:id="32" w:name="_Toc148931186"/>
       <w:r>
         <w:rPr>
           <w:rFonts w:ascii="Times New Roman" w:hAnsi="Times New Roman" w:cs="Times New Roman"/>
@@ -9005,7 +9081,7 @@
         <w:lastRenderedPageBreak/>
         <w:t>Diseño Lógico</w:t>
       </w:r>
-      <w:bookmarkEnd w:id="31"/>
+      <w:bookmarkEnd w:id="32"/>
     </w:p>
     <w:p>
       <w:pPr>
@@ -9073,7 +9149,7 @@
           <w:szCs w:val="24"/>
         </w:rPr>
       </w:pPr>
-      <w:bookmarkStart w:id="32" w:name="_Toc148496960"/>
+      <w:bookmarkStart w:id="33" w:name="_Toc148931187"/>
       <w:r>
         <w:rPr>
           <w:rFonts w:ascii="Times New Roman" w:hAnsi="Times New Roman" w:cs="Times New Roman"/>
@@ -9085,7 +9161,7 @@
         </w:rPr>
         <w:t>Diseño Físico</w:t>
       </w:r>
-      <w:bookmarkEnd w:id="32"/>
+      <w:bookmarkEnd w:id="33"/>
     </w:p>
     <w:p>
       <w:pPr>
@@ -10907,7 +10983,7 @@
           <w:color w:val="A9B1D6"/>
           <w:sz w:val="21"/>
           <w:szCs w:val="21"/>
-          <w:lang w:val="es-ES" w:eastAsia="es-419"/>
+          <w:lang w:val="en-US" w:eastAsia="es-419"/>
         </w:rPr>
       </w:pPr>
       <w:r>
@@ -10916,7 +10992,7 @@
           <w:color w:val="A9B1D6"/>
           <w:sz w:val="21"/>
           <w:szCs w:val="21"/>
-          <w:lang w:val="es-ES" w:eastAsia="es-419"/>
+          <w:lang w:val="en-US" w:eastAsia="es-419"/>
         </w:rPr>
         <w:t xml:space="preserve">    FOREIGN KEY (</w:t>
       </w:r>
@@ -10927,7 +11003,7 @@
           <w:color w:val="A9B1D6"/>
           <w:sz w:val="21"/>
           <w:szCs w:val="21"/>
-          <w:lang w:val="es-ES" w:eastAsia="es-419"/>
+          <w:lang w:val="en-US" w:eastAsia="es-419"/>
         </w:rPr>
         <w:t>evento</w:t>
       </w:r>
@@ -10937,7 +11013,7 @@
           <w:color w:val="A9B1D6"/>
           <w:sz w:val="21"/>
           <w:szCs w:val="21"/>
-          <w:lang w:val="es-ES" w:eastAsia="es-419"/>
+          <w:lang w:val="en-US" w:eastAsia="es-419"/>
         </w:rPr>
         <w:t>s</w:t>
       </w:r>
@@ -10947,7 +11023,7 @@
           <w:color w:val="A9B1D6"/>
           <w:sz w:val="21"/>
           <w:szCs w:val="21"/>
-          <w:lang w:val="es-ES" w:eastAsia="es-419"/>
+          <w:lang w:val="en-US" w:eastAsia="es-419"/>
         </w:rPr>
         <w:t>_id</w:t>
       </w:r>
@@ -10958,7 +11034,7 @@
           <w:color w:val="A9B1D6"/>
           <w:sz w:val="21"/>
           <w:szCs w:val="21"/>
-          <w:lang w:val="es-ES" w:eastAsia="es-419"/>
+          <w:lang w:val="en-US" w:eastAsia="es-419"/>
         </w:rPr>
         <w:t xml:space="preserve">) REFERENCES </w:t>
       </w:r>
@@ -10969,7 +11045,7 @@
           <w:color w:val="A9B1D6"/>
           <w:sz w:val="21"/>
           <w:szCs w:val="21"/>
-          <w:lang w:val="es-ES" w:eastAsia="es-419"/>
+          <w:lang w:val="en-US" w:eastAsia="es-419"/>
         </w:rPr>
         <w:t>eventos</w:t>
       </w:r>
@@ -10979,7 +11055,7 @@
           <w:color w:val="A9B1D6"/>
           <w:sz w:val="21"/>
           <w:szCs w:val="21"/>
-          <w:lang w:val="es-ES" w:eastAsia="es-419"/>
+          <w:lang w:val="en-US" w:eastAsia="es-419"/>
         </w:rPr>
         <w:t>s</w:t>
       </w:r>
@@ -10990,7 +11066,7 @@
           <w:color w:val="A9B1D6"/>
           <w:sz w:val="21"/>
           <w:szCs w:val="21"/>
-          <w:lang w:val="es-ES" w:eastAsia="es-419"/>
+          <w:lang w:val="en-US" w:eastAsia="es-419"/>
         </w:rPr>
         <w:t>(id)</w:t>
       </w:r>
@@ -11044,7 +11120,7 @@
           <w:szCs w:val="24"/>
         </w:rPr>
       </w:pPr>
-      <w:bookmarkStart w:id="33" w:name="_Toc148496961"/>
+      <w:bookmarkStart w:id="34" w:name="_Toc148931188"/>
       <w:r>
         <w:rPr>
           <w:rFonts w:ascii="Times New Roman" w:eastAsia="Times New Roman" w:hAnsi="Times New Roman" w:cs="Times New Roman"/>
@@ -11104,7 +11180,7 @@
         </w:rPr>
         <w:t>Diseño de Detalle Procedimental</w:t>
       </w:r>
-      <w:bookmarkEnd w:id="33"/>
+      <w:bookmarkEnd w:id="34"/>
     </w:p>
     <w:p>
       <w:pPr>
@@ -11118,7 +11194,7 @@
           <w:szCs w:val="24"/>
         </w:rPr>
       </w:pPr>
-      <w:bookmarkStart w:id="34" w:name="_Toc148496962"/>
+      <w:bookmarkStart w:id="35" w:name="_Toc148931189"/>
       <w:r>
         <w:rPr>
           <w:rFonts w:ascii="Times New Roman" w:hAnsi="Times New Roman" w:cs="Times New Roman"/>
@@ -11130,7 +11206,7 @@
         </w:rPr>
         <w:t>Diseño de Clase Dinámico</w:t>
       </w:r>
-      <w:bookmarkEnd w:id="34"/>
+      <w:bookmarkEnd w:id="35"/>
     </w:p>
     <w:p>
       <w:pPr>
@@ -11147,30 +11223,344 @@
       <w:pPr>
         <w:pStyle w:val="Ttulo8"/>
         <w:jc w:val="left"/>
-      </w:pPr>
-      <w:r>
-        <w:t>CU1. Gestionar cargos dentro de la iglesia</w:t>
-      </w:r>
-    </w:p>
-    <w:p/>
+        <w:rPr>
+          <w:noProof/>
+        </w:rPr>
+      </w:pPr>
+    </w:p>
     <w:p>
       <w:pPr>
         <w:pStyle w:val="Ttulo8"/>
         <w:jc w:val="left"/>
-      </w:pPr>
-      <w:r>
-        <w:t>CU2. Gestionar Miembros</w:t>
-      </w:r>
-    </w:p>
-    <w:p/>
+        <w:rPr>
+          <w:noProof/>
+        </w:rPr>
+      </w:pPr>
+    </w:p>
     <w:p>
       <w:pPr>
         <w:pStyle w:val="Ttulo8"/>
         <w:jc w:val="left"/>
       </w:pPr>
       <w:r>
-        <w:t>CU3. Gestionar Eventos</w:t>
-      </w:r>
+        <w:t>CU1. Gestionar cargos dentro de la iglesia</w:t>
+      </w:r>
+    </w:p>
+    <w:p>
+      <w:r>
+        <w:rPr>
+          <w:noProof/>
+        </w:rPr>
+        <w:drawing>
+          <wp:anchor distT="0" distB="0" distL="114300" distR="114300" simplePos="0" relativeHeight="251669504" behindDoc="0" locked="0" layoutInCell="1" allowOverlap="1" wp14:anchorId="22CA9BAF" wp14:editId="7429E8BD">
+            <wp:simplePos x="0" y="0"/>
+            <wp:positionH relativeFrom="margin">
+              <wp:posOffset>0</wp:posOffset>
+            </wp:positionH>
+            <wp:positionV relativeFrom="paragraph">
+              <wp:posOffset>616585</wp:posOffset>
+            </wp:positionV>
+            <wp:extent cx="5452110" cy="6508750"/>
+            <wp:effectExtent l="0" t="0" r="0" b="0"/>
+            <wp:wrapTopAndBottom/>
+            <wp:docPr id="706866874" name="Imagen 2"/>
+            <wp:cNvGraphicFramePr>
+              <a:graphicFrameLocks xmlns:a="http://schemas.openxmlformats.org/drawingml/2006/main" noChangeAspect="1"/>
+            </wp:cNvGraphicFramePr>
+            <a:graphic xmlns:a="http://schemas.openxmlformats.org/drawingml/2006/main">
+              <a:graphicData uri="http://schemas.openxmlformats.org/drawingml/2006/picture">
+                <pic:pic xmlns:pic="http://schemas.openxmlformats.org/drawingml/2006/picture">
+                  <pic:nvPicPr>
+                    <pic:cNvPr id="0" name="Picture 3"/>
+                    <pic:cNvPicPr>
+                      <a:picLocks noChangeAspect="1" noChangeArrowheads="1"/>
+                    </pic:cNvPicPr>
+                  </pic:nvPicPr>
+                  <pic:blipFill rotWithShape="1">
+                    <a:blip r:embed="rId20" cstate="print">
+                      <a:extLst>
+                        <a:ext uri="{BEBA8EAE-BF5A-486C-A8C5-ECC9F3942E4B}">
+                          <a14:imgProps xmlns:a14="http://schemas.microsoft.com/office/drawing/2010/main">
+                            <a14:imgLayer r:embed="rId21">
+                              <a14:imgEffect>
+                                <a14:sharpenSoften amount="50000"/>
+                              </a14:imgEffect>
+                            </a14:imgLayer>
+                          </a14:imgProps>
+                        </a:ext>
+                        <a:ext uri="{28A0092B-C50C-407E-A947-70E740481C1C}">
+                          <a14:useLocalDpi xmlns:a14="http://schemas.microsoft.com/office/drawing/2010/main" val="0"/>
+                        </a:ext>
+                      </a:extLst>
+                    </a:blip>
+                    <a:srcRect l="1559" t="4733" r="14799" b="1966"/>
+                    <a:stretch/>
+                  </pic:blipFill>
+                  <pic:spPr bwMode="auto">
+                    <a:xfrm>
+                      <a:off x="0" y="0"/>
+                      <a:ext cx="5452110" cy="6508750"/>
+                    </a:xfrm>
+                    <a:prstGeom prst="rect">
+                      <a:avLst/>
+                    </a:prstGeom>
+                    <a:noFill/>
+                    <a:ln>
+                      <a:noFill/>
+                    </a:ln>
+                    <a:extLst>
+                      <a:ext uri="{53640926-AAD7-44D8-BBD7-CCE9431645EC}">
+                        <a14:shadowObscured xmlns:a14="http://schemas.microsoft.com/office/drawing/2010/main"/>
+                      </a:ext>
+                    </a:extLst>
+                  </pic:spPr>
+                </pic:pic>
+              </a:graphicData>
+            </a:graphic>
+            <wp14:sizeRelH relativeFrom="margin">
+              <wp14:pctWidth>0</wp14:pctWidth>
+            </wp14:sizeRelH>
+            <wp14:sizeRelV relativeFrom="margin">
+              <wp14:pctHeight>0</wp14:pctHeight>
+            </wp14:sizeRelV>
+          </wp:anchor>
+        </w:drawing>
+      </w:r>
+    </w:p>
+    <w:p/>
+    <w:p>
+      <w:r>
+        <w:rPr>
+          <w:noProof/>
+        </w:rPr>
+        <w:drawing>
+          <wp:anchor distT="0" distB="0" distL="114300" distR="114300" simplePos="0" relativeHeight="251670528" behindDoc="0" locked="0" layoutInCell="1" allowOverlap="1" wp14:anchorId="467A0658" wp14:editId="08D6E7F8">
+            <wp:simplePos x="0" y="0"/>
+            <wp:positionH relativeFrom="column">
+              <wp:posOffset>5452110</wp:posOffset>
+            </wp:positionH>
+            <wp:positionV relativeFrom="paragraph">
+              <wp:posOffset>2160270</wp:posOffset>
+            </wp:positionV>
+            <wp:extent cx="1075101" cy="1130300"/>
+            <wp:effectExtent l="0" t="0" r="0" b="0"/>
+            <wp:wrapNone/>
+            <wp:docPr id="1239060692" name="Imagen 1"/>
+            <wp:cNvGraphicFramePr>
+              <a:graphicFrameLocks xmlns:a="http://schemas.openxmlformats.org/drawingml/2006/main" noChangeAspect="1"/>
+            </wp:cNvGraphicFramePr>
+            <a:graphic xmlns:a="http://schemas.openxmlformats.org/drawingml/2006/main">
+              <a:graphicData uri="http://schemas.openxmlformats.org/drawingml/2006/picture">
+                <pic:pic xmlns:pic="http://schemas.openxmlformats.org/drawingml/2006/picture">
+                  <pic:nvPicPr>
+                    <pic:cNvPr id="1239060692" name=""/>
+                    <pic:cNvPicPr/>
+                  </pic:nvPicPr>
+                  <pic:blipFill>
+                    <a:blip r:embed="rId22">
+                      <a:extLst>
+                        <a:ext uri="{28A0092B-C50C-407E-A947-70E740481C1C}">
+                          <a14:useLocalDpi xmlns:a14="http://schemas.microsoft.com/office/drawing/2010/main" val="0"/>
+                        </a:ext>
+                      </a:extLst>
+                    </a:blip>
+                    <a:stretch>
+                      <a:fillRect/>
+                    </a:stretch>
+                  </pic:blipFill>
+                  <pic:spPr>
+                    <a:xfrm>
+                      <a:off x="0" y="0"/>
+                      <a:ext cx="1075101" cy="1130300"/>
+                    </a:xfrm>
+                    <a:prstGeom prst="rect">
+                      <a:avLst/>
+                    </a:prstGeom>
+                  </pic:spPr>
+                </pic:pic>
+              </a:graphicData>
+            </a:graphic>
+            <wp14:sizeRelH relativeFrom="page">
+              <wp14:pctWidth>0</wp14:pctWidth>
+            </wp14:sizeRelH>
+            <wp14:sizeRelV relativeFrom="page">
+              <wp14:pctHeight>0</wp14:pctHeight>
+            </wp14:sizeRelV>
+          </wp:anchor>
+        </w:drawing>
+      </w:r>
+    </w:p>
+    <w:p/>
+    <w:p>
+      <w:pPr>
+        <w:pStyle w:val="Ttulo8"/>
+        <w:jc w:val="left"/>
+      </w:pPr>
+      <w:r>
+        <w:t>CU2. Gestionar Miembros</w:t>
+      </w:r>
+    </w:p>
+    <w:p/>
+    <w:p/>
+    <w:p>
+      <w:pPr>
+        <w:rPr>
+          <w:noProof/>
+        </w:rPr>
+      </w:pPr>
+    </w:p>
+    <w:p>
+      <w:pPr>
+        <w:rPr>
+          <w:noProof/>
+        </w:rPr>
+      </w:pPr>
+      <w:r>
+        <w:rPr>
+          <w:noProof/>
+        </w:rPr>
+        <w:drawing>
+          <wp:anchor distT="0" distB="0" distL="114300" distR="114300" simplePos="0" relativeHeight="251673600" behindDoc="0" locked="0" layoutInCell="1" allowOverlap="1" wp14:anchorId="179ECEFD" wp14:editId="5D5B9CC1">
+            <wp:simplePos x="0" y="0"/>
+            <wp:positionH relativeFrom="column">
+              <wp:posOffset>5327650</wp:posOffset>
+            </wp:positionH>
+            <wp:positionV relativeFrom="paragraph">
+              <wp:posOffset>2193290</wp:posOffset>
+            </wp:positionV>
+            <wp:extent cx="1206500" cy="1605462"/>
+            <wp:effectExtent l="0" t="0" r="0" b="0"/>
+            <wp:wrapNone/>
+            <wp:docPr id="1643693411" name="Imagen 1"/>
+            <wp:cNvGraphicFramePr>
+              <a:graphicFrameLocks xmlns:a="http://schemas.openxmlformats.org/drawingml/2006/main" noChangeAspect="1"/>
+            </wp:cNvGraphicFramePr>
+            <a:graphic xmlns:a="http://schemas.openxmlformats.org/drawingml/2006/main">
+              <a:graphicData uri="http://schemas.openxmlformats.org/drawingml/2006/picture">
+                <pic:pic xmlns:pic="http://schemas.openxmlformats.org/drawingml/2006/picture">
+                  <pic:nvPicPr>
+                    <pic:cNvPr id="1643693411" name=""/>
+                    <pic:cNvPicPr/>
+                  </pic:nvPicPr>
+                  <pic:blipFill>
+                    <a:blip r:embed="rId23">
+                      <a:extLst>
+                        <a:ext uri="{28A0092B-C50C-407E-A947-70E740481C1C}">
+                          <a14:useLocalDpi xmlns:a14="http://schemas.microsoft.com/office/drawing/2010/main" val="0"/>
+                        </a:ext>
+                      </a:extLst>
+                    </a:blip>
+                    <a:stretch>
+                      <a:fillRect/>
+                    </a:stretch>
+                  </pic:blipFill>
+                  <pic:spPr>
+                    <a:xfrm>
+                      <a:off x="0" y="0"/>
+                      <a:ext cx="1206500" cy="1605462"/>
+                    </a:xfrm>
+                    <a:prstGeom prst="rect">
+                      <a:avLst/>
+                    </a:prstGeom>
+                  </pic:spPr>
+                </pic:pic>
+              </a:graphicData>
+            </a:graphic>
+            <wp14:sizeRelH relativeFrom="page">
+              <wp14:pctWidth>0</wp14:pctWidth>
+            </wp14:sizeRelH>
+            <wp14:sizeRelV relativeFrom="page">
+              <wp14:pctHeight>0</wp14:pctHeight>
+            </wp14:sizeRelV>
+          </wp:anchor>
+        </w:drawing>
+      </w:r>
+      <w:r>
+        <w:rPr>
+          <w:noProof/>
+        </w:rPr>
+        <w:drawing>
+          <wp:anchor distT="0" distB="0" distL="114300" distR="114300" simplePos="0" relativeHeight="251672576" behindDoc="0" locked="0" layoutInCell="1" allowOverlap="1" wp14:anchorId="71A2947C" wp14:editId="0F2406EA">
+            <wp:simplePos x="0" y="0"/>
+            <wp:positionH relativeFrom="margin">
+              <wp:posOffset>101600</wp:posOffset>
+            </wp:positionH>
+            <wp:positionV relativeFrom="paragraph">
+              <wp:posOffset>238125</wp:posOffset>
+            </wp:positionV>
+            <wp:extent cx="5219700" cy="5194300"/>
+            <wp:effectExtent l="0" t="0" r="0" b="6350"/>
+            <wp:wrapTopAndBottom/>
+            <wp:docPr id="1047344413" name="Imagen 3"/>
+            <wp:cNvGraphicFramePr>
+              <a:graphicFrameLocks xmlns:a="http://schemas.openxmlformats.org/drawingml/2006/main" noChangeAspect="1"/>
+            </wp:cNvGraphicFramePr>
+            <a:graphic xmlns:a="http://schemas.openxmlformats.org/drawingml/2006/main">
+              <a:graphicData uri="http://schemas.openxmlformats.org/drawingml/2006/picture">
+                <pic:pic xmlns:pic="http://schemas.openxmlformats.org/drawingml/2006/picture">
+                  <pic:nvPicPr>
+                    <pic:cNvPr id="0" name="Picture 5"/>
+                    <pic:cNvPicPr>
+                      <a:picLocks noChangeAspect="1" noChangeArrowheads="1"/>
+                    </pic:cNvPicPr>
+                  </pic:nvPicPr>
+                  <pic:blipFill rotWithShape="1">
+                    <a:blip r:embed="rId24" cstate="print">
+                      <a:extLst>
+                        <a:ext uri="{BEBA8EAE-BF5A-486C-A8C5-ECC9F3942E4B}">
+                          <a14:imgProps xmlns:a14="http://schemas.microsoft.com/office/drawing/2010/main">
+                            <a14:imgLayer r:embed="rId25">
+                              <a14:imgEffect>
+                                <a14:sharpenSoften amount="50000"/>
+                              </a14:imgEffect>
+                            </a14:imgLayer>
+                          </a14:imgProps>
+                        </a:ext>
+                        <a:ext uri="{28A0092B-C50C-407E-A947-70E740481C1C}">
+                          <a14:useLocalDpi xmlns:a14="http://schemas.microsoft.com/office/drawing/2010/main" val="0"/>
+                        </a:ext>
+                      </a:extLst>
+                    </a:blip>
+                    <a:srcRect l="1610" t="4599" r="15677" b="1379"/>
+                    <a:stretch/>
+                  </pic:blipFill>
+                  <pic:spPr bwMode="auto">
+                    <a:xfrm>
+                      <a:off x="0" y="0"/>
+                      <a:ext cx="5219700" cy="5194300"/>
+                    </a:xfrm>
+                    <a:prstGeom prst="rect">
+                      <a:avLst/>
+                    </a:prstGeom>
+                    <a:noFill/>
+                    <a:ln>
+                      <a:noFill/>
+                    </a:ln>
+                    <a:extLst>
+                      <a:ext uri="{53640926-AAD7-44D8-BBD7-CCE9431645EC}">
+                        <a14:shadowObscured xmlns:a14="http://schemas.microsoft.com/office/drawing/2010/main"/>
+                      </a:ext>
+                    </a:extLst>
+                  </pic:spPr>
+                </pic:pic>
+              </a:graphicData>
+            </a:graphic>
+            <wp14:sizeRelH relativeFrom="margin">
+              <wp14:pctWidth>0</wp14:pctWidth>
+            </wp14:sizeRelH>
+            <wp14:sizeRelV relativeFrom="margin">
+              <wp14:pctHeight>0</wp14:pctHeight>
+            </wp14:sizeRelV>
+          </wp:anchor>
+        </w:drawing>
+      </w:r>
+    </w:p>
+    <w:p/>
+    <w:p>
+      <w:pPr>
+        <w:pStyle w:val="Ttulo8"/>
+        <w:jc w:val="left"/>
+      </w:pPr>
     </w:p>
     <w:p/>
     <w:p/>
@@ -11181,98 +11571,159 @@
     <w:p/>
     <w:p>
       <w:pPr>
-        <w:pStyle w:val="Ttulo2"/>
-        <w:spacing w:before="120" w:line="360" w:lineRule="auto"/>
-        <w:jc w:val="both"/>
-        <w:rPr>
-          <w:rFonts w:ascii="Times New Roman" w:eastAsia="Times New Roman" w:hAnsi="Times New Roman" w:cs="Times New Roman"/>
-          <w:b/>
-          <w:color w:val="000000"/>
-          <w:sz w:val="24"/>
-          <w:szCs w:val="24"/>
-        </w:rPr>
-      </w:pPr>
-      <w:bookmarkStart w:id="35" w:name="_Toc148496963"/>
-      <w:r>
-        <w:rPr>
-          <w:rFonts w:ascii="Times New Roman" w:eastAsia="Times New Roman" w:hAnsi="Times New Roman" w:cs="Times New Roman"/>
-          <w:b/>
-          <w:color w:val="000000"/>
-          <w:sz w:val="24"/>
-          <w:szCs w:val="24"/>
-        </w:rPr>
-        <w:t>3</w:t>
-      </w:r>
-      <w:r>
-        <w:rPr>
-          <w:rFonts w:ascii="Times New Roman" w:eastAsia="Times New Roman" w:hAnsi="Times New Roman" w:cs="Times New Roman"/>
-          <w:b/>
-          <w:color w:val="000000"/>
-          <w:sz w:val="24"/>
-          <w:szCs w:val="24"/>
-        </w:rPr>
-        <w:t>.</w:t>
-      </w:r>
-      <w:r>
-        <w:rPr>
-          <w:rFonts w:ascii="Times New Roman" w:eastAsia="Times New Roman" w:hAnsi="Times New Roman" w:cs="Times New Roman"/>
-          <w:b/>
-          <w:color w:val="000000"/>
-          <w:sz w:val="24"/>
-          <w:szCs w:val="24"/>
-        </w:rPr>
-        <w:t>4</w:t>
-      </w:r>
-      <w:r>
-        <w:rPr>
-          <w:rFonts w:ascii="Times New Roman" w:eastAsia="Times New Roman" w:hAnsi="Times New Roman" w:cs="Times New Roman"/>
-          <w:b/>
-          <w:color w:val="000000"/>
-          <w:sz w:val="24"/>
-          <w:szCs w:val="24"/>
-        </w:rPr>
-        <w:t>.</w:t>
-      </w:r>
-      <w:r>
-        <w:rPr>
-          <w:rFonts w:ascii="Times New Roman" w:eastAsia="Times New Roman" w:hAnsi="Times New Roman" w:cs="Times New Roman"/>
-          <w:color w:val="000000"/>
-          <w:sz w:val="24"/>
-          <w:szCs w:val="24"/>
-        </w:rPr>
-        <w:t xml:space="preserve"> </w:t>
-      </w:r>
-      <w:r>
-        <w:rPr>
-          <w:rFonts w:ascii="Times New Roman" w:eastAsia="Times New Roman" w:hAnsi="Times New Roman" w:cs="Times New Roman"/>
-          <w:b/>
-          <w:color w:val="000000"/>
-          <w:sz w:val="24"/>
-          <w:szCs w:val="24"/>
-        </w:rPr>
-        <w:t>Diagramas de Secuencia</w:t>
-      </w:r>
-      <w:bookmarkEnd w:id="35"/>
-    </w:p>
-    <w:p>
-      <w:pPr>
         <w:pStyle w:val="Ttulo8"/>
         <w:jc w:val="left"/>
       </w:pPr>
       <w:r>
-        <w:t>CU1. Gestionar cargos dentro de la iglesia</w:t>
-      </w:r>
-    </w:p>
-    <w:p/>
-    <w:p/>
-    <w:p/>
-    <w:p>
-      <w:pPr>
-        <w:pStyle w:val="Ttulo8"/>
-        <w:jc w:val="left"/>
-      </w:pPr>
-      <w:r>
-        <w:t>CU2. Gestionar Miembros</w:t>
+        <w:t>CU3. Gestionar Eventos</w:t>
+      </w:r>
+    </w:p>
+    <w:p>
+      <w:pPr>
+        <w:rPr>
+          <w:noProof/>
+        </w:rPr>
+      </w:pPr>
+    </w:p>
+    <w:p>
+      <w:r>
+        <w:rPr>
+          <w:noProof/>
+        </w:rPr>
+        <w:drawing>
+          <wp:anchor distT="0" distB="0" distL="114300" distR="114300" simplePos="0" relativeHeight="251677696" behindDoc="0" locked="0" layoutInCell="1" allowOverlap="1" wp14:anchorId="4109533E" wp14:editId="20B3CACD">
+            <wp:simplePos x="0" y="0"/>
+            <wp:positionH relativeFrom="column">
+              <wp:posOffset>5200650</wp:posOffset>
+            </wp:positionH>
+            <wp:positionV relativeFrom="paragraph">
+              <wp:posOffset>2431415</wp:posOffset>
+            </wp:positionV>
+            <wp:extent cx="1206500" cy="1605462"/>
+            <wp:effectExtent l="0" t="0" r="0" b="0"/>
+            <wp:wrapNone/>
+            <wp:docPr id="751769364" name="Imagen 751769364"/>
+            <wp:cNvGraphicFramePr>
+              <a:graphicFrameLocks xmlns:a="http://schemas.openxmlformats.org/drawingml/2006/main" noChangeAspect="1"/>
+            </wp:cNvGraphicFramePr>
+            <a:graphic xmlns:a="http://schemas.openxmlformats.org/drawingml/2006/main">
+              <a:graphicData uri="http://schemas.openxmlformats.org/drawingml/2006/picture">
+                <pic:pic xmlns:pic="http://schemas.openxmlformats.org/drawingml/2006/picture">
+                  <pic:nvPicPr>
+                    <pic:cNvPr id="1643693411" name=""/>
+                    <pic:cNvPicPr/>
+                  </pic:nvPicPr>
+                  <pic:blipFill>
+                    <a:blip r:embed="rId23">
+                      <a:extLst>
+                        <a:ext uri="{28A0092B-C50C-407E-A947-70E740481C1C}">
+                          <a14:useLocalDpi xmlns:a14="http://schemas.microsoft.com/office/drawing/2010/main" val="0"/>
+                        </a:ext>
+                      </a:extLst>
+                    </a:blip>
+                    <a:stretch>
+                      <a:fillRect/>
+                    </a:stretch>
+                  </pic:blipFill>
+                  <pic:spPr>
+                    <a:xfrm>
+                      <a:off x="0" y="0"/>
+                      <a:ext cx="1206500" cy="1605462"/>
+                    </a:xfrm>
+                    <a:prstGeom prst="rect">
+                      <a:avLst/>
+                    </a:prstGeom>
+                  </pic:spPr>
+                </pic:pic>
+              </a:graphicData>
+            </a:graphic>
+            <wp14:sizeRelH relativeFrom="page">
+              <wp14:pctWidth>0</wp14:pctWidth>
+            </wp14:sizeRelH>
+            <wp14:sizeRelV relativeFrom="page">
+              <wp14:pctHeight>0</wp14:pctHeight>
+            </wp14:sizeRelV>
+          </wp:anchor>
+        </w:drawing>
+      </w:r>
+      <w:r>
+        <w:rPr>
+          <w:noProof/>
+        </w:rPr>
+        <w:drawing>
+          <wp:anchor distT="0" distB="0" distL="114300" distR="114300" simplePos="0" relativeHeight="251675648" behindDoc="0" locked="0" layoutInCell="1" allowOverlap="1" wp14:anchorId="5CFF42A9" wp14:editId="2C77E8A0">
+            <wp:simplePos x="0" y="0"/>
+            <wp:positionH relativeFrom="column">
+              <wp:posOffset>-406400</wp:posOffset>
+            </wp:positionH>
+            <wp:positionV relativeFrom="paragraph">
+              <wp:posOffset>277495</wp:posOffset>
+            </wp:positionV>
+            <wp:extent cx="5613400" cy="5861050"/>
+            <wp:effectExtent l="0" t="0" r="6350" b="0"/>
+            <wp:wrapTopAndBottom/>
+            <wp:docPr id="709062984" name="Imagen 8"/>
+            <wp:cNvGraphicFramePr>
+              <a:graphicFrameLocks xmlns:a="http://schemas.openxmlformats.org/drawingml/2006/main" noChangeAspect="1"/>
+            </wp:cNvGraphicFramePr>
+            <a:graphic xmlns:a="http://schemas.openxmlformats.org/drawingml/2006/main">
+              <a:graphicData uri="http://schemas.openxmlformats.org/drawingml/2006/picture">
+                <pic:pic xmlns:pic="http://schemas.openxmlformats.org/drawingml/2006/picture">
+                  <pic:nvPicPr>
+                    <pic:cNvPr id="0" name="Picture 15"/>
+                    <pic:cNvPicPr>
+                      <a:picLocks noChangeAspect="1" noChangeArrowheads="1"/>
+                    </pic:cNvPicPr>
+                  </pic:nvPicPr>
+                  <pic:blipFill rotWithShape="1">
+                    <a:blip r:embed="rId26" cstate="print">
+                      <a:extLst>
+                        <a:ext uri="{BEBA8EAE-BF5A-486C-A8C5-ECC9F3942E4B}">
+                          <a14:imgProps xmlns:a14="http://schemas.microsoft.com/office/drawing/2010/main">
+                            <a14:imgLayer r:embed="rId27">
+                              <a14:imgEffect>
+                                <a14:sharpenSoften amount="50000"/>
+                              </a14:imgEffect>
+                            </a14:imgLayer>
+                          </a14:imgProps>
+                        </a:ext>
+                        <a:ext uri="{28A0092B-C50C-407E-A947-70E740481C1C}">
+                          <a14:useLocalDpi xmlns:a14="http://schemas.microsoft.com/office/drawing/2010/main" val="0"/>
+                        </a:ext>
+                      </a:extLst>
+                    </a:blip>
+                    <a:srcRect l="1467" t="1565" r="17446" b="2189"/>
+                    <a:stretch/>
+                  </pic:blipFill>
+                  <pic:spPr bwMode="auto">
+                    <a:xfrm>
+                      <a:off x="0" y="0"/>
+                      <a:ext cx="5613400" cy="5861050"/>
+                    </a:xfrm>
+                    <a:prstGeom prst="rect">
+                      <a:avLst/>
+                    </a:prstGeom>
+                    <a:noFill/>
+                    <a:ln>
+                      <a:noFill/>
+                    </a:ln>
+                    <a:extLst>
+                      <a:ext uri="{53640926-AAD7-44D8-BBD7-CCE9431645EC}">
+                        <a14:shadowObscured xmlns:a14="http://schemas.microsoft.com/office/drawing/2010/main"/>
+                      </a:ext>
+                    </a:extLst>
+                  </pic:spPr>
+                </pic:pic>
+              </a:graphicData>
+            </a:graphic>
+            <wp14:sizeRelH relativeFrom="margin">
+              <wp14:pctWidth>0</wp14:pctWidth>
+            </wp14:sizeRelH>
+            <wp14:sizeRelV relativeFrom="margin">
+              <wp14:pctHeight>0</wp14:pctHeight>
+            </wp14:sizeRelV>
+          </wp:anchor>
+        </w:drawing>
       </w:r>
     </w:p>
     <w:p/>
@@ -11282,26 +11733,365 @@
     <w:p/>
     <w:p/>
     <w:p/>
+    <w:p/>
+    <w:p/>
+    <w:p/>
+    <w:p/>
+    <w:p/>
+    <w:p/>
+    <w:p/>
+    <w:p/>
+    <w:p/>
+    <w:p/>
+    <w:p/>
+    <w:p/>
+    <w:p/>
+    <w:p/>
+    <w:p/>
+    <w:p/>
+    <w:p/>
+    <w:p/>
+    <w:p/>
+    <w:p/>
+    <w:p/>
+    <w:p/>
+    <w:p/>
+    <w:p/>
+    <w:p/>
+    <w:p/>
+    <w:p/>
+    <w:p/>
+    <w:p/>
+    <w:p/>
+    <w:p>
+      <w:pPr>
+        <w:pStyle w:val="Ttulo2"/>
+        <w:spacing w:before="120" w:line="360" w:lineRule="auto"/>
+        <w:jc w:val="both"/>
+        <w:rPr>
+          <w:rFonts w:ascii="Times New Roman" w:eastAsia="Times New Roman" w:hAnsi="Times New Roman" w:cs="Times New Roman"/>
+          <w:b/>
+          <w:color w:val="000000"/>
+          <w:sz w:val="24"/>
+          <w:szCs w:val="24"/>
+        </w:rPr>
+      </w:pPr>
+      <w:bookmarkStart w:id="36" w:name="_Toc148931190"/>
+      <w:r>
+        <w:rPr>
+          <w:rFonts w:ascii="Times New Roman" w:eastAsia="Times New Roman" w:hAnsi="Times New Roman" w:cs="Times New Roman"/>
+          <w:b/>
+          <w:color w:val="000000"/>
+          <w:sz w:val="24"/>
+          <w:szCs w:val="24"/>
+        </w:rPr>
+        <w:t>3</w:t>
+      </w:r>
+      <w:r>
+        <w:rPr>
+          <w:rFonts w:ascii="Times New Roman" w:eastAsia="Times New Roman" w:hAnsi="Times New Roman" w:cs="Times New Roman"/>
+          <w:b/>
+          <w:color w:val="000000"/>
+          <w:sz w:val="24"/>
+          <w:szCs w:val="24"/>
+        </w:rPr>
+        <w:t>.</w:t>
+      </w:r>
+      <w:r>
+        <w:rPr>
+          <w:rFonts w:ascii="Times New Roman" w:eastAsia="Times New Roman" w:hAnsi="Times New Roman" w:cs="Times New Roman"/>
+          <w:b/>
+          <w:color w:val="000000"/>
+          <w:sz w:val="24"/>
+          <w:szCs w:val="24"/>
+        </w:rPr>
+        <w:t>4</w:t>
+      </w:r>
+      <w:r>
+        <w:rPr>
+          <w:rFonts w:ascii="Times New Roman" w:eastAsia="Times New Roman" w:hAnsi="Times New Roman" w:cs="Times New Roman"/>
+          <w:b/>
+          <w:color w:val="000000"/>
+          <w:sz w:val="24"/>
+          <w:szCs w:val="24"/>
+        </w:rPr>
+        <w:t>.</w:t>
+      </w:r>
+      <w:r>
+        <w:rPr>
+          <w:rFonts w:ascii="Times New Roman" w:eastAsia="Times New Roman" w:hAnsi="Times New Roman" w:cs="Times New Roman"/>
+          <w:color w:val="000000"/>
+          <w:sz w:val="24"/>
+          <w:szCs w:val="24"/>
+        </w:rPr>
+        <w:t xml:space="preserve"> </w:t>
+      </w:r>
+      <w:r>
+        <w:rPr>
+          <w:rFonts w:ascii="Times New Roman" w:eastAsia="Times New Roman" w:hAnsi="Times New Roman" w:cs="Times New Roman"/>
+          <w:b/>
+          <w:color w:val="000000"/>
+          <w:sz w:val="24"/>
+          <w:szCs w:val="24"/>
+        </w:rPr>
+        <w:t>Diagramas de Secuencia</w:t>
+      </w:r>
+      <w:bookmarkEnd w:id="36"/>
+    </w:p>
     <w:p>
       <w:pPr>
         <w:pStyle w:val="Ttulo8"/>
         <w:jc w:val="left"/>
       </w:pPr>
       <w:r>
+        <w:t>CU1. Gestionar cargos dentro de la iglesia</w:t>
+      </w:r>
+    </w:p>
+    <w:p/>
+    <w:p>
+      <w:r>
+        <w:rPr>
+          <w:noProof/>
+        </w:rPr>
+        <w:lastRenderedPageBreak/>
+        <w:drawing>
+          <wp:anchor distT="0" distB="0" distL="114300" distR="114300" simplePos="0" relativeHeight="251660288" behindDoc="0" locked="0" layoutInCell="1" allowOverlap="1" wp14:anchorId="0BF2064C" wp14:editId="5EE83C2B">
+            <wp:simplePos x="0" y="0"/>
+            <wp:positionH relativeFrom="margin">
+              <wp:posOffset>0</wp:posOffset>
+            </wp:positionH>
+            <wp:positionV relativeFrom="paragraph">
+              <wp:posOffset>182880</wp:posOffset>
+            </wp:positionV>
+            <wp:extent cx="6165850" cy="6717665"/>
+            <wp:effectExtent l="0" t="0" r="0" b="0"/>
+            <wp:wrapTopAndBottom/>
+            <wp:docPr id="2055354493" name="Imagen 8"/>
+            <wp:cNvGraphicFramePr>
+              <a:graphicFrameLocks xmlns:a="http://schemas.openxmlformats.org/drawingml/2006/main" noChangeAspect="1"/>
+            </wp:cNvGraphicFramePr>
+            <a:graphic xmlns:a="http://schemas.openxmlformats.org/drawingml/2006/main">
+              <a:graphicData uri="http://schemas.openxmlformats.org/drawingml/2006/picture">
+                <pic:pic xmlns:pic="http://schemas.openxmlformats.org/drawingml/2006/picture">
+                  <pic:nvPicPr>
+                    <pic:cNvPr id="0" name="Picture 15"/>
+                    <pic:cNvPicPr>
+                      <a:picLocks noChangeAspect="1" noChangeArrowheads="1"/>
+                    </pic:cNvPicPr>
+                  </pic:nvPicPr>
+                  <pic:blipFill>
+                    <a:blip r:embed="rId28" cstate="print">
+                      <a:extLst>
+                        <a:ext uri="{28A0092B-C50C-407E-A947-70E740481C1C}">
+                          <a14:useLocalDpi xmlns:a14="http://schemas.microsoft.com/office/drawing/2010/main" val="0"/>
+                        </a:ext>
+                      </a:extLst>
+                    </a:blip>
+                    <a:srcRect/>
+                    <a:stretch>
+                      <a:fillRect/>
+                    </a:stretch>
+                  </pic:blipFill>
+                  <pic:spPr bwMode="auto">
+                    <a:xfrm>
+                      <a:off x="0" y="0"/>
+                      <a:ext cx="6165850" cy="6717665"/>
+                    </a:xfrm>
+                    <a:prstGeom prst="rect">
+                      <a:avLst/>
+                    </a:prstGeom>
+                    <a:noFill/>
+                    <a:ln>
+                      <a:noFill/>
+                    </a:ln>
+                  </pic:spPr>
+                </pic:pic>
+              </a:graphicData>
+            </a:graphic>
+            <wp14:sizeRelH relativeFrom="margin">
+              <wp14:pctWidth>0</wp14:pctWidth>
+            </wp14:sizeRelH>
+            <wp14:sizeRelV relativeFrom="margin">
+              <wp14:pctHeight>0</wp14:pctHeight>
+            </wp14:sizeRelV>
+          </wp:anchor>
+        </w:drawing>
+      </w:r>
+    </w:p>
+    <w:p/>
+    <w:p>
+      <w:pPr>
+        <w:pStyle w:val="Ttulo8"/>
+        <w:jc w:val="left"/>
+      </w:pPr>
+      <w:r>
+        <w:t>CU2. Gestionar Miembros</w:t>
+      </w:r>
+    </w:p>
+    <w:p/>
+    <w:p/>
+    <w:p/>
+    <w:p/>
+    <w:p>
+      <w:r>
+        <w:rPr>
+          <w:noProof/>
+        </w:rPr>
+        <w:lastRenderedPageBreak/>
+        <w:drawing>
+          <wp:anchor distT="0" distB="0" distL="114300" distR="114300" simplePos="0" relativeHeight="251662336" behindDoc="0" locked="0" layoutInCell="1" allowOverlap="1" wp14:anchorId="448C1DE2" wp14:editId="4E634F7A">
+            <wp:simplePos x="0" y="0"/>
+            <wp:positionH relativeFrom="margin">
+              <wp:posOffset>0</wp:posOffset>
+            </wp:positionH>
+            <wp:positionV relativeFrom="paragraph">
+              <wp:posOffset>182880</wp:posOffset>
+            </wp:positionV>
+            <wp:extent cx="5944870" cy="6582410"/>
+            <wp:effectExtent l="0" t="0" r="0" b="0"/>
+            <wp:wrapTopAndBottom/>
+            <wp:docPr id="121642407" name="Imagen 9"/>
+            <wp:cNvGraphicFramePr>
+              <a:graphicFrameLocks xmlns:a="http://schemas.openxmlformats.org/drawingml/2006/main" noChangeAspect="1"/>
+            </wp:cNvGraphicFramePr>
+            <a:graphic xmlns:a="http://schemas.openxmlformats.org/drawingml/2006/main">
+              <a:graphicData uri="http://schemas.openxmlformats.org/drawingml/2006/picture">
+                <pic:pic xmlns:pic="http://schemas.openxmlformats.org/drawingml/2006/picture">
+                  <pic:nvPicPr>
+                    <pic:cNvPr id="0" name="Picture 17"/>
+                    <pic:cNvPicPr>
+                      <a:picLocks noChangeAspect="1" noChangeArrowheads="1"/>
+                    </pic:cNvPicPr>
+                  </pic:nvPicPr>
+                  <pic:blipFill>
+                    <a:blip r:embed="rId29" cstate="print">
+                      <a:extLst>
+                        <a:ext uri="{28A0092B-C50C-407E-A947-70E740481C1C}">
+                          <a14:useLocalDpi xmlns:a14="http://schemas.microsoft.com/office/drawing/2010/main" val="0"/>
+                        </a:ext>
+                      </a:extLst>
+                    </a:blip>
+                    <a:srcRect/>
+                    <a:stretch>
+                      <a:fillRect/>
+                    </a:stretch>
+                  </pic:blipFill>
+                  <pic:spPr bwMode="auto">
+                    <a:xfrm>
+                      <a:off x="0" y="0"/>
+                      <a:ext cx="5944870" cy="6582410"/>
+                    </a:xfrm>
+                    <a:prstGeom prst="rect">
+                      <a:avLst/>
+                    </a:prstGeom>
+                    <a:noFill/>
+                    <a:ln>
+                      <a:noFill/>
+                    </a:ln>
+                  </pic:spPr>
+                </pic:pic>
+              </a:graphicData>
+            </a:graphic>
+          </wp:anchor>
+        </w:drawing>
+      </w:r>
+    </w:p>
+    <w:p/>
+    <w:p/>
+    <w:p/>
+    <w:p/>
+    <w:p/>
+    <w:p/>
+    <w:p/>
+    <w:p>
+      <w:pPr>
+        <w:pStyle w:val="Ttulo8"/>
+        <w:jc w:val="left"/>
+      </w:pPr>
+      <w:r>
+        <w:lastRenderedPageBreak/>
         <w:t>CU3. Gestionar Eventos</w:t>
       </w:r>
     </w:p>
-    <w:p/>
-    <w:p>
-      <w:pPr>
-        <w:rPr>
-          <w:lang w:val="en-US"/>
+    <w:p>
+      <w:r>
+        <w:rPr>
+          <w:noProof/>
+        </w:rPr>
+        <w:drawing>
+          <wp:anchor distT="0" distB="0" distL="114300" distR="114300" simplePos="0" relativeHeight="251664384" behindDoc="0" locked="0" layoutInCell="1" allowOverlap="1" wp14:anchorId="22CA2C35" wp14:editId="410EA394">
+            <wp:simplePos x="0" y="0"/>
+            <wp:positionH relativeFrom="margin">
+              <wp:posOffset>0</wp:posOffset>
+            </wp:positionH>
+            <wp:positionV relativeFrom="paragraph">
+              <wp:posOffset>182245</wp:posOffset>
+            </wp:positionV>
+            <wp:extent cx="6154420" cy="6807835"/>
+            <wp:effectExtent l="0" t="0" r="0" b="0"/>
+            <wp:wrapTopAndBottom/>
+            <wp:docPr id="656126337" name="Imagen 10"/>
+            <wp:cNvGraphicFramePr>
+              <a:graphicFrameLocks xmlns:a="http://schemas.openxmlformats.org/drawingml/2006/main" noChangeAspect="1"/>
+            </wp:cNvGraphicFramePr>
+            <a:graphic xmlns:a="http://schemas.openxmlformats.org/drawingml/2006/main">
+              <a:graphicData uri="http://schemas.openxmlformats.org/drawingml/2006/picture">
+                <pic:pic xmlns:pic="http://schemas.openxmlformats.org/drawingml/2006/picture">
+                  <pic:nvPicPr>
+                    <pic:cNvPr id="0" name="Picture 19"/>
+                    <pic:cNvPicPr>
+                      <a:picLocks noChangeAspect="1" noChangeArrowheads="1"/>
+                    </pic:cNvPicPr>
+                  </pic:nvPicPr>
+                  <pic:blipFill>
+                    <a:blip r:embed="rId30" cstate="print">
+                      <a:extLst>
+                        <a:ext uri="{28A0092B-C50C-407E-A947-70E740481C1C}">
+                          <a14:useLocalDpi xmlns:a14="http://schemas.microsoft.com/office/drawing/2010/main" val="0"/>
+                        </a:ext>
+                      </a:extLst>
+                    </a:blip>
+                    <a:srcRect/>
+                    <a:stretch>
+                      <a:fillRect/>
+                    </a:stretch>
+                  </pic:blipFill>
+                  <pic:spPr bwMode="auto">
+                    <a:xfrm>
+                      <a:off x="0" y="0"/>
+                      <a:ext cx="6154420" cy="6807835"/>
+                    </a:xfrm>
+                    <a:prstGeom prst="rect">
+                      <a:avLst/>
+                    </a:prstGeom>
+                    <a:noFill/>
+                    <a:ln>
+                      <a:noFill/>
+                    </a:ln>
+                  </pic:spPr>
+                </pic:pic>
+              </a:graphicData>
+            </a:graphic>
+            <wp14:sizeRelH relativeFrom="margin">
+              <wp14:pctWidth>0</wp14:pctWidth>
+            </wp14:sizeRelH>
+            <wp14:sizeRelV relativeFrom="margin">
+              <wp14:pctHeight>0</wp14:pctHeight>
+            </wp14:sizeRelV>
+          </wp:anchor>
+        </w:drawing>
+      </w:r>
+    </w:p>
+    <w:p>
+      <w:pPr>
+        <w:rPr>
+          <w:lang w:val="es-ES"/>
         </w:rPr>
       </w:pPr>
     </w:p>
     <w:sectPr>
-      <w:headerReference w:type="default" r:id="rId20"/>
-      <w:footerReference w:type="default" r:id="rId21"/>
+      <w:headerReference w:type="default" r:id="rId31"/>
+      <w:footerReference w:type="default" r:id="rId32"/>
       <w:pgSz w:w="12242" w:h="15842" w:code="1"/>
       <w:pgMar w:top="1440" w:right="1440" w:bottom="1440" w:left="1440" w:header="709" w:footer="709" w:gutter="0"/>
       <w:pgBorders w:offsetFrom="page">

</xml_diff>